<commit_message>
Worked on Observational Sketch
</commit_message>
<xml_diff>
--- a/Current Semester/ENGL 101/Observational Sketch.docx
+++ b/Current Semester/ENGL 101/Observational Sketch.docx
@@ -33,16 +33,20 @@
         <w:rPr>
           <w:color w:val="0070C0"/>
         </w:rPr>
-        <w:t xml:space="preserve">, </w:t>
+        <w:t>, reminiscing</w:t>
       </w:r>
       <w:r>
         <w:rPr>
           <w:color w:val="0070C0"/>
         </w:rPr>
-        <w:t>reminiscing</w:t>
-      </w:r>
-      <w:bookmarkStart w:id="0" w:name="_GoBack"/>
-      <w:bookmarkEnd w:id="0"/>
+        <w:t xml:space="preserve">, </w:t>
+      </w:r>
+      <w:r>
+        <w:rPr>
+          <w:color w:val="0070C0"/>
+        </w:rPr>
+        <w:t>ecstatic</w:t>
+      </w:r>
     </w:p>
     <w:p>
       <w:r>
@@ -118,7 +122,13 @@
         <w:t xml:space="preserve">travels </w:t>
       </w:r>
       <w:r>
-        <w:t>down the staircase into the kitchen</w:t>
+        <w:t xml:space="preserve">down the staircase </w:t>
+      </w:r>
+      <w:r>
+        <w:t xml:space="preserve">and </w:t>
+      </w:r>
+      <w:r>
+        <w:t>into the kitchen</w:t>
       </w:r>
       <w:r>
         <w:t>.</w:t>
@@ -181,76 +191,79 @@
       </w:r>
     </w:p>
     <w:p>
-      <w:pPr>
-        <w:rPr>
-          <w:color w:val="808080" w:themeColor="background1" w:themeShade="80"/>
-        </w:rPr>
-      </w:pPr>
-      <w:r>
-        <w:rPr>
-          <w:color w:val="808080" w:themeColor="background1" w:themeShade="80"/>
-        </w:rPr>
+      <w:r>
         <w:t xml:space="preserve">“If you </w:t>
       </w:r>
       <w:r>
-        <w:rPr>
-          <w:color w:val="808080" w:themeColor="background1" w:themeShade="80"/>
-        </w:rPr>
         <w:t>hit the bottom of the ball</w:t>
       </w:r>
       <w:r>
-        <w:rPr>
-          <w:color w:val="808080" w:themeColor="background1" w:themeShade="80"/>
-        </w:rPr>
         <w:t>, yo</w:t>
       </w:r>
       <w:r>
-        <w:rPr>
-          <w:color w:val="808080" w:themeColor="background1" w:themeShade="80"/>
-        </w:rPr>
         <w:t>u can put a reverse spin on it</w:t>
       </w:r>
       <w:r>
-        <w:rPr>
-          <w:color w:val="808080" w:themeColor="background1" w:themeShade="80"/>
-        </w:rPr>
         <w:t>.”</w:t>
       </w:r>
       <w:r>
-        <w:rPr>
-          <w:color w:val="808080" w:themeColor="background1" w:themeShade="80"/>
-        </w:rPr>
-        <w:t xml:space="preserve"> </w:t>
-      </w:r>
-      <w:r>
-        <w:rPr>
-          <w:color w:val="808080" w:themeColor="background1" w:themeShade="80"/>
-        </w:rPr>
+        <w:t xml:space="preserve"> </w:t>
+      </w:r>
+      <w:r>
         <w:t>Uncle Corey explained this to me one day as he caught me playing pool. He was in his 20’</w:t>
       </w:r>
       <w:r>
-        <w:rPr>
-          <w:color w:val="808080" w:themeColor="background1" w:themeShade="80"/>
-        </w:rPr>
         <w:t xml:space="preserve">s, </w:t>
       </w:r>
       <w:r>
-        <w:rPr>
-          <w:color w:val="808080" w:themeColor="background1" w:themeShade="80"/>
-        </w:rPr>
         <w:t>and I was somewhat distant from him.</w:t>
       </w:r>
       <w:r>
-        <w:rPr>
-          <w:color w:val="808080" w:themeColor="background1" w:themeShade="80"/>
-        </w:rPr>
-        <w:t xml:space="preserve"> </w:t>
-      </w:r>
-      <w:r>
-        <w:rPr>
-          <w:color w:val="808080" w:themeColor="background1" w:themeShade="80"/>
-        </w:rPr>
+        <w:t xml:space="preserve"> </w:t>
+      </w:r>
+      <w:r>
         <w:t>I never saw him much, and had minimal interactions that I remember. Eventually a motorcycle accident took his life, and his room became a place of memories.</w:t>
+      </w:r>
+    </w:p>
+    <w:p>
+      <w:r>
+        <w:t>As I step down the soft wide stairs, to my left is the front room.</w:t>
+      </w:r>
+      <w:r>
+        <w:t xml:space="preserve"> </w:t>
+      </w:r>
+      <w:r>
+        <w:t xml:space="preserve">Filled with furniture, some are leather others soft, this is the first place I see when I come here. Most of the furniture is focused toward the neglected television. </w:t>
+      </w:r>
+      <w:r>
+        <w:t>My family and I once spent a Christmas morning in this room, it was filled with many memories of which I do not remember. One thing I do remember is that I like spending Christmas back at home, where it snows. It never snows here in Arizona.</w:t>
+      </w:r>
+      <w:r>
+        <w:t xml:space="preserve"> When it’s snowing back at home, </w:t>
+      </w:r>
+      <w:r>
+        <w:t>it’s a cool summer day here</w:t>
+      </w:r>
+      <w:r>
+        <w:t>.</w:t>
+      </w:r>
+      <w:r>
+        <w:t xml:space="preserve"> To the right of the stairs leads to the outdoors. But before that there is the kitchen on the left, and another mini living room at the right. The flat-screen television here definitely isn’t neglected</w:t>
+      </w:r>
+      <w:r>
+        <w:t>, as my grandpa Stan crushes the poor couch, it flinches as he gets comfortable. The leather is probably stretched in his favorite spot.</w:t>
+      </w:r>
+      <w:r>
+        <w:t xml:space="preserve"> I pass by these rooms, I never invested much time in them. Right as I open the back door I can see the glimmer of the warm, clear pool water.</w:t>
+      </w:r>
+      <w:r>
+        <w:t xml:space="preserve"> The water is calm, yet ecstatic</w:t>
+      </w:r>
+      <w:r>
+        <w:t xml:space="preserve"> as the gentle waves are pulled in every direction.</w:t>
+      </w:r>
+      <w:r>
+        <w:t xml:space="preserve"> I’m already in my bathing suit with my shirt off, I’m ready…</w:t>
       </w:r>
     </w:p>
     <w:p>
@@ -260,7 +273,13 @@
         </w:rPr>
       </w:pPr>
       <w:r>
-        <w:t xml:space="preserve">I jump into the cool, refreshing water of my grandparent’s clean pool. The </w:t>
+        <w:t xml:space="preserve">I </w:t>
+      </w:r>
+      <w:r>
+        <w:t>step</w:t>
+      </w:r>
+      <w:r>
+        <w:t xml:space="preserve"> into the cool, refreshing water of my grandparent’s clean pool. The </w:t>
       </w:r>
       <w:r>
         <w:t xml:space="preserve">palm </w:t>
@@ -278,7 +297,16 @@
         <w:t xml:space="preserve">tan </w:t>
       </w:r>
       <w:r>
-        <w:t xml:space="preserve">skin. Then suddenly my heart picks up, lungs grow tense, I look up at the other world. The world outside the pool, the trees disfigured by the warping of light through the waves. I accelerate upward and burst through waves like a shark, </w:t>
+        <w:t xml:space="preserve">skin. Then suddenly my heart picks up, lungs grow tense, I look up at the other world. The world outside the pool, the trees disfigured by the warping of light through the waves. I accelerate upward and burst through </w:t>
+      </w:r>
+      <w:r>
+        <w:t xml:space="preserve">the </w:t>
+      </w:r>
+      <w:r>
+        <w:t>surface</w:t>
+      </w:r>
+      <w:r>
+        <w:t xml:space="preserve"> like a shark, </w:t>
       </w:r>
       <w:r>
         <w:t>I gulp the</w:t>
@@ -287,141 +315,46 @@
         <w:t xml:space="preserve"> summer</w:t>
       </w:r>
       <w:r>
-        <w:t xml:space="preserve"> air. As oxygen returns to my vitals, so do the birds, wind, bells, and smell of dinner on the grill… Is that hamburgers?</w:t>
-      </w:r>
-      <w:r>
-        <w:t xml:space="preserve"> </w:t>
-      </w:r>
-      <w:r>
-        <w:rPr>
-          <w:color w:val="0070C0"/>
-        </w:rPr>
-        <w:t>(VOICE CHANGE?)</w:t>
-      </w:r>
-      <w:r>
-        <w:rPr>
-          <w:color w:val="0070C0"/>
-        </w:rPr>
-        <w:t xml:space="preserve"> Have it so that when you come out of the water, you wake up back to the college life</w:t>
-      </w:r>
-      <w:proofErr w:type="gramStart"/>
-      <w:r>
-        <w:rPr>
-          <w:color w:val="0070C0"/>
-        </w:rPr>
-        <w:t>..</w:t>
-      </w:r>
-      <w:proofErr w:type="gramEnd"/>
-      <w:r>
-        <w:rPr>
-          <w:color w:val="0070C0"/>
-        </w:rPr>
-        <w:t xml:space="preserve"> </w:t>
-      </w:r>
-      <w:proofErr w:type="gramStart"/>
-      <w:r>
-        <w:rPr>
-          <w:color w:val="0070C0"/>
-        </w:rPr>
-        <w:t>so</w:t>
-      </w:r>
-      <w:proofErr w:type="gramEnd"/>
-      <w:r>
-        <w:rPr>
-          <w:color w:val="0070C0"/>
-        </w:rPr>
-        <w:t xml:space="preserve"> it provides contrast</w:t>
-      </w:r>
-      <w:r>
-        <w:rPr>
-          <w:color w:val="0070C0"/>
-        </w:rPr>
-        <w:t>, and also mention that the grandparents are now retired and traveling the US.</w:t>
-      </w:r>
-      <w:r>
-        <w:rPr>
-          <w:color w:val="0070C0"/>
-        </w:rPr>
-        <w:t xml:space="preserve"> “</w:t>
-      </w:r>
-      <w:proofErr w:type="gramStart"/>
-      <w:r>
-        <w:rPr>
-          <w:color w:val="0070C0"/>
-        </w:rPr>
-        <w:t>but</w:t>
-      </w:r>
-      <w:proofErr w:type="gramEnd"/>
-      <w:r>
-        <w:rPr>
-          <w:color w:val="0070C0"/>
-        </w:rPr>
-        <w:t xml:space="preserve"> as I open my eyes I realize </w:t>
-      </w:r>
-      <w:proofErr w:type="spellStart"/>
-      <w:r>
-        <w:rPr>
-          <w:color w:val="0070C0"/>
-        </w:rPr>
-        <w:t>im</w:t>
-      </w:r>
-      <w:proofErr w:type="spellEnd"/>
-      <w:r>
-        <w:rPr>
-          <w:color w:val="0070C0"/>
-        </w:rPr>
-        <w:t xml:space="preserve"> not surrounded by water anymore</w:t>
-      </w:r>
-      <w:r>
-        <w:rPr>
-          <w:color w:val="0070C0"/>
-        </w:rPr>
-        <w:t xml:space="preserve">, </w:t>
-      </w:r>
-      <w:r>
-        <w:rPr>
-          <w:color w:val="0070C0"/>
-        </w:rPr>
-        <w:t xml:space="preserve">not in the upstairs pool room, </w:t>
-      </w:r>
-      <w:r>
-        <w:rPr>
-          <w:color w:val="0070C0"/>
-        </w:rPr>
-        <w:t>not at the humble resort</w:t>
-      </w:r>
-      <w:r>
-        <w:rPr>
-          <w:color w:val="0070C0"/>
-        </w:rPr>
-        <w:t>,</w:t>
-      </w:r>
-      <w:r>
-        <w:rPr>
-          <w:color w:val="0070C0"/>
-        </w:rPr>
-        <w:t xml:space="preserve">, </w:t>
-      </w:r>
-      <w:proofErr w:type="spellStart"/>
-      <w:r>
-        <w:rPr>
-          <w:color w:val="0070C0"/>
-        </w:rPr>
-        <w:t>im</w:t>
-      </w:r>
-      <w:proofErr w:type="spellEnd"/>
-      <w:r>
-        <w:rPr>
-          <w:color w:val="0070C0"/>
-        </w:rPr>
-        <w:t xml:space="preserve"> sitting at my desk,</w:t>
-      </w:r>
-      <w:r>
-        <w:rPr>
-          <w:color w:val="0070C0"/>
-        </w:rPr>
-        <w:t xml:space="preserve"> reminiscing about good times.</w:t>
-      </w:r>
+        <w:t xml:space="preserve"> air. As oxygen returns to my vitals, so do the birds, wind, bells, and smell of dinner on the grill</w:t>
+      </w:r>
+      <w:r>
+        <w:t>… But as I open my eyes I realize I’m not surrounded by water anymore. I’m not in the upstairs pool room, living room, or</w:t>
+      </w:r>
+      <w:r>
+        <w:t xml:space="preserve"> the</w:t>
+      </w:r>
+      <w:r>
+        <w:t xml:space="preserve"> kitchen. I’m nowhere to be found in the long lost humble resort. I’m </w:t>
+      </w:r>
+      <w:r>
+        <w:t>off at college, working on a degree just like many of my other peers</w:t>
+      </w:r>
+      <w:r>
+        <w:t>.</w:t>
+      </w:r>
+      <w:r>
+        <w:t xml:space="preserve"> That house is gone now, taken by an economy that crashed in 2008.</w:t>
+      </w:r>
+      <w:r>
+        <w:t xml:space="preserve"> </w:t>
+      </w:r>
+      <w:r>
+        <w:t xml:space="preserve">Today my grandparents are </w:t>
+      </w:r>
+      <w:r>
+        <w:t xml:space="preserve">happily </w:t>
+      </w:r>
+      <w:r>
+        <w:t xml:space="preserve">retired and live in an RV that they </w:t>
+      </w:r>
+      <w:r>
+        <w:t xml:space="preserve">like to </w:t>
+      </w:r>
+      <w:r>
+        <w:t>travel across the states with.</w:t>
+      </w:r>
+      <w:bookmarkStart w:id="0" w:name="_GoBack"/>
+      <w:bookmarkEnd w:id="0"/>
     </w:p>
     <w:sectPr>
       <w:pgSz w:w="12240" w:h="15840"/>

</xml_diff>